<commit_message>
update repo - revisions
</commit_message>
<xml_diff>
--- a/analysis/paper/Hurley-et-al_UFUG_berlin-trees.docx
+++ b/analysis/paper/Hurley-et-al_UFUG_berlin-trees.docx
@@ -180,17 +180,23 @@
             <m:r>
               <m:t>b</m:t>
             </m:r>
+            <m:r>
+              <m:rPr>
+                <m:sty m:val="p"/>
+              </m:rPr>
+              <m:t>,</m:t>
+            </m:r>
+            <m:r>
+              <m:t>c</m:t>
+            </m:r>
           </m:sup>
         </m:sSup>
       </m:oMath>
       <w:r>
-        <w:t xml:space="preserve">,</w:t>
-      </w:r>
-      <w:r>
-        <w:t xml:space="preserve"> </w:t>
-      </w:r>
-      <w:r>
-        <w:t xml:space="preserve">…</w:t>
+        <w:t xml:space="preserve"> </w:t>
+      </w:r>
+      <w:r>
+        <w:t xml:space="preserve">\</w:t>
       </w:r>
       <w:r>
         <w:t xml:space="preserve">,</w:t>
@@ -592,19 +598,19 @@
         <w:pStyle w:val="Date"/>
       </w:pPr>
       <w:r>
-        <w:t xml:space="preserve">17</w:t>
-      </w:r>
-      <w:r>
-        <w:t xml:space="preserve"> </w:t>
-      </w:r>
-      <w:r>
-        <w:t xml:space="preserve">October,</w:t>
-      </w:r>
-      <w:r>
-        <w:t xml:space="preserve"> </w:t>
-      </w:r>
-      <w:r>
-        <w:t xml:space="preserve">2022</w:t>
+        <w:t xml:space="preserve">24</w:t>
+      </w:r>
+      <w:r>
+        <w:t xml:space="preserve"> </w:t>
+      </w:r>
+      <w:r>
+        <w:t xml:space="preserve">September,</w:t>
+      </w:r>
+      <w:r>
+        <w:t xml:space="preserve"> </w:t>
+      </w:r>
+      <w:r>
+        <w:t xml:space="preserve">2023</w:t>
       </w:r>
     </w:p>
     <w:p>
@@ -5730,13 +5736,7 @@
       </w:r>
       <m:oMath>
         <m:r>
-          <m:t>t</m:t>
-        </m:r>
-        <m:r>
-          <m:t>a</m:t>
-        </m:r>
-        <m:r>
-          <m:t>u</m:t>
+          <m:t>τ</m:t>
         </m:r>
       </m:oMath>
       <w:r>
@@ -5915,7 +5915,7 @@
         <w:t xml:space="preserve">(e.g., see Fritts and Swetnam, 1989)</w:t>
       </w:r>
       <w:r>
-        <w:t xml:space="preserve">; the detailed implementation for this model is given in code linked to in the supplemental material S1.</w:t>
+        <w:t xml:space="preserve">; the detailed implementation for this model is given in the code linked to in the supplemental material S1.</w:t>
       </w:r>
       <w:r>
         <w:t xml:space="preserve"> </w:t>
@@ -7376,13 +7376,7 @@
       </w:r>
       <m:oMath>
         <m:r>
-          <m:t>t</m:t>
-        </m:r>
-        <m:r>
-          <m:t>a</m:t>
-        </m:r>
-        <m:r>
-          <m:t>u</m:t>
+          <m:t>τ</m:t>
         </m:r>
       </m:oMath>
       <w:r>
@@ -11143,7 +11137,7 @@
         <w:t xml:space="preserve"> </w:t>
       </w:r>
       <w:r>
-        <w:t xml:space="preserve">This also includes the collection and porivison of standardized (meta) data for quality control and to improve statistical inference.</w:t>
+        <w:t xml:space="preserve">This also includes the collection and provision of standardized (meta) data for quality control and to improve statistical inference.</w:t>
       </w:r>
     </w:p>
     <w:bookmarkEnd w:id="43"/>

</xml_diff>